<commit_message>
correção do titulo do caso de uso
</commit_message>
<xml_diff>
--- a/Especificação de Casos de Uso - Medial.docx
+++ b/Especificação de Casos de Uso - Medial.docx
@@ -202,23 +202,7 @@
           <w:b/>
           <w:sz w:val="48"/>
         </w:rPr>
-        <w:t>NOME SISTEMA</w:t>
-      </w:r>
-      <w:r>
-        <w:rPr>
-          <w:rFonts w:cs="Arial"/>
-          <w:b/>
-          <w:sz w:val="48"/>
-        </w:rPr>
-        <w:t>-</w:t>
-      </w:r>
-      <w:r>
-        <w:rPr>
-          <w:rFonts w:cs="Arial"/>
-          <w:b/>
-          <w:sz w:val="48"/>
-        </w:rPr>
-        <w:t>ABREVIACAO SISTEMA</w:t>
+        <w:t>MEDIAL</w:t>
       </w:r>
     </w:p>
     <w:p>
@@ -339,6 +323,13 @@
     </w:p>
     <w:sdt>
       <w:sdtPr>
+        <w:rPr>
+          <w:rFonts w:eastAsiaTheme="minorHAnsi" w:cstheme="minorBidi"/>
+          <w:b w:val="0"/>
+          <w:sz w:val="22"/>
+          <w:szCs w:val="22"/>
+          <w:lang w:eastAsia="en-US"/>
+        </w:rPr>
         <w:id w:val="575715489"/>
         <w:docPartObj>
           <w:docPartGallery w:val="Table of Contents"/>
@@ -347,11 +338,7 @@
       </w:sdtPr>
       <w:sdtEndPr>
         <w:rPr>
-          <w:rFonts w:eastAsiaTheme="minorHAnsi" w:cstheme="minorBidi"/>
           <w:bCs/>
-          <w:sz w:val="22"/>
-          <w:szCs w:val="22"/>
-          <w:lang w:eastAsia="en-US"/>
         </w:rPr>
       </w:sdtEndPr>
       <w:sdtContent>
@@ -4857,10 +4844,7 @@
         <w:t xml:space="preserve">Fluxo Alternativo: </w:t>
       </w:r>
       <w:r>
-        <w:t>Consultar</w:t>
-      </w:r>
-      <w:r>
-        <w:t xml:space="preserve"> linha</w:t>
+        <w:t>Consultar linha</w:t>
       </w:r>
       <w:r>
         <w:t>.</w:t>
@@ -5368,13 +5352,7 @@
       </w:pPr>
       <w:bookmarkStart w:id="11" w:name="_Toc133252455"/>
       <w:r>
-        <w:t>UC.00</w:t>
-      </w:r>
-      <w:r>
-        <w:t>2</w:t>
-      </w:r>
-      <w:r>
-        <w:t xml:space="preserve"> – MANTER PERFIL</w:t>
+        <w:t>UC.002 – MANTER PERFIL</w:t>
       </w:r>
       <w:bookmarkEnd w:id="11"/>
     </w:p>
@@ -5394,10 +5372,7 @@
       </w:pPr>
       <w:bookmarkStart w:id="12" w:name="_Toc133252456"/>
       <w:r>
-        <w:t xml:space="preserve">Fluxo Principal: Cadastrar </w:t>
-      </w:r>
-      <w:r>
-        <w:t>perfil</w:t>
+        <w:t>Fluxo Principal: Cadastrar perfil</w:t>
       </w:r>
       <w:bookmarkEnd w:id="12"/>
     </w:p>
@@ -5592,13 +5567,7 @@
           </w:tcPr>
           <w:p>
             <w:r>
-              <w:t>O Usuário acessa o menu “</w:t>
-            </w:r>
-            <w:r>
-              <w:t>Perfil</w:t>
-            </w:r>
-            <w:r>
-              <w:t>”</w:t>
+              <w:t>O Usuário acessa o menu “Perfil”</w:t>
             </w:r>
           </w:p>
         </w:tc>
@@ -5640,13 +5609,7 @@
           </w:tcPr>
           <w:p>
             <w:r>
-              <w:t xml:space="preserve">O Sistema exibe a tela </w:t>
-            </w:r>
-            <w:r>
-              <w:t>Perfis</w:t>
-            </w:r>
-            <w:r>
-              <w:t xml:space="preserve">, conforme </w:t>
+              <w:t xml:space="preserve">O Sistema exibe a tela Perfis, conforme </w:t>
             </w:r>
             <w:r>
               <w:rPr>
@@ -5709,13 +5672,7 @@
           </w:tcPr>
           <w:p>
             <w:r>
-              <w:t xml:space="preserve">O usuário clica no botão “Adicionar </w:t>
-            </w:r>
-            <w:r>
-              <w:t>Perfil</w:t>
-            </w:r>
-            <w:r>
-              <w:t>”.</w:t>
+              <w:t>O usuário clica no botão “Adicionar Perfil”.</w:t>
             </w:r>
           </w:p>
         </w:tc>
@@ -5757,16 +5714,7 @@
           </w:tcPr>
           <w:p>
             <w:r>
-              <w:t xml:space="preserve">O sistema cria uma linha no grid permitindo que o usuário informe a descrição </w:t>
-            </w:r>
-            <w:r>
-              <w:t>de um novo perfil</w:t>
-            </w:r>
-            <w:r>
-              <w:t xml:space="preserve"> </w:t>
-            </w:r>
-            <w:r>
-              <w:t>e a qual linha ele irá pertencer.</w:t>
+              <w:t>O sistema cria uma linha no grid permitindo que o usuário informe a descrição de um novo perfil e a qual linha ele irá pertencer.</w:t>
             </w:r>
           </w:p>
         </w:tc>
@@ -5808,19 +5756,7 @@
           </w:tcPr>
           <w:p>
             <w:r>
-              <w:t xml:space="preserve">Após o usuário informar </w:t>
-            </w:r>
-            <w:r>
-              <w:t>a descrição e a</w:t>
-            </w:r>
-            <w:r>
-              <w:t xml:space="preserve"> linha </w:t>
-            </w:r>
-            <w:r>
-              <w:t xml:space="preserve">do novo perfil </w:t>
-            </w:r>
-            <w:r>
-              <w:t>ele clica em “confirmar”.</w:t>
+              <w:t>Após o usuário informar a descrição e a linha do novo perfil ele clica em “confirmar”.</w:t>
             </w:r>
           </w:p>
         </w:tc>
@@ -5859,13 +5795,7 @@
           </w:tcPr>
           <w:p>
             <w:r>
-              <w:t xml:space="preserve">O sistema grava </w:t>
-            </w:r>
-            <w:r>
-              <w:t xml:space="preserve">o perfil </w:t>
-            </w:r>
-            <w:r>
-              <w:t xml:space="preserve">no banco de dados e exibe a mensagem </w:t>
+              <w:t xml:space="preserve">O sistema grava o perfil no banco de dados e exibe a mensagem </w:t>
             </w:r>
             <w:r>
               <w:t>[</w:t>
@@ -6036,13 +5966,7 @@
               <w:rPr>
                 <w:b/>
               </w:rPr>
-              <w:t>00</w:t>
-            </w:r>
-            <w:r>
-              <w:rPr>
-                <w:b/>
-              </w:rPr>
-              <w:t>4</w:t>
+              <w:t>004</w:t>
             </w:r>
             <w:r>
               <w:rPr>
@@ -6234,10 +6158,7 @@
         <w:t xml:space="preserve">Fluxo Alternativo: </w:t>
       </w:r>
       <w:r>
-        <w:t xml:space="preserve">Excluir </w:t>
-      </w:r>
-      <w:r>
-        <w:t>Perfil</w:t>
+        <w:t>Excluir Perfil</w:t>
       </w:r>
       <w:r>
         <w:t>.</w:t>
@@ -6389,13 +6310,7 @@
           </w:tcPr>
           <w:p>
             <w:r>
-              <w:t>O Usuário acessa o menu “</w:t>
-            </w:r>
-            <w:r>
-              <w:t>Perfil</w:t>
-            </w:r>
-            <w:r>
-              <w:t>”</w:t>
+              <w:t>O Usuário acessa o menu “Perfil”</w:t>
             </w:r>
           </w:p>
         </w:tc>
@@ -6436,13 +6351,7 @@
           </w:tcPr>
           <w:p>
             <w:r>
-              <w:t xml:space="preserve">O Sistema exibe a tela </w:t>
-            </w:r>
-            <w:r>
-              <w:t>perfis</w:t>
-            </w:r>
-            <w:r>
-              <w:t xml:space="preserve">, conforme </w:t>
+              <w:t xml:space="preserve">O Sistema exibe a tela perfis, conforme </w:t>
             </w:r>
             <w:r>
               <w:rPr>
@@ -6851,10 +6760,7 @@
         <w:t xml:space="preserve">Fluxo Alternativo: </w:t>
       </w:r>
       <w:r>
-        <w:t xml:space="preserve">Editar </w:t>
-      </w:r>
-      <w:r>
-        <w:t>Perfil</w:t>
+        <w:t>Editar Perfil</w:t>
       </w:r>
       <w:r>
         <w:t>.</w:t>
@@ -7006,13 +6912,7 @@
           </w:tcPr>
           <w:p>
             <w:r>
-              <w:t>O Usuário acessa o menu “</w:t>
-            </w:r>
-            <w:r>
-              <w:t>Perfil</w:t>
-            </w:r>
-            <w:r>
-              <w:t>”</w:t>
+              <w:t>O Usuário acessa o menu “Perfil”</w:t>
             </w:r>
           </w:p>
         </w:tc>
@@ -7053,13 +6953,7 @@
           </w:tcPr>
           <w:p>
             <w:r>
-              <w:t>O Sistema exibe a tela “</w:t>
-            </w:r>
-            <w:r>
-              <w:t>Perfis</w:t>
-            </w:r>
-            <w:r>
-              <w:t xml:space="preserve">”, conforme </w:t>
+              <w:t xml:space="preserve">O Sistema exibe a tela “Perfis”, conforme </w:t>
             </w:r>
             <w:r>
               <w:rPr>
@@ -7162,10 +7056,7 @@
           </w:tcPr>
           <w:p>
             <w:r>
-              <w:t xml:space="preserve">O sistema habilita a linha permitindo que o usuário realize alterações na descrição </w:t>
-            </w:r>
-            <w:r>
-              <w:t>e linha daquele Perfil.</w:t>
+              <w:t>O sistema habilita a linha permitindo que o usuário realize alterações na descrição e linha daquele Perfil.</w:t>
             </w:r>
           </w:p>
         </w:tc>
@@ -7455,18 +7346,113 @@
           </w:p>
           <w:p>
             <w:r>
-              <w:t>5a.3 [RS] O sistema cancela a alteração</w:t>
-            </w:r>
-            <w:r>
+              <w:t>5a.3 [RS] O sistema cancela a alteração.</w:t>
+            </w:r>
+          </w:p>
+          <w:p>
+            <w:r>
+              <w:t>5a.4 Retorna ao fluxo no passo 2.</w:t>
+            </w:r>
+          </w:p>
+        </w:tc>
+      </w:tr>
+      <w:tr>
+        <w:trPr>
+          <w:trHeight w:val="340"/>
+        </w:trPr>
+        <w:tc>
+          <w:tcPr>
+            <w:tcW w:w="567" w:type="dxa"/>
+          </w:tcPr>
+          <w:p>
+            <w:pPr>
+              <w:jc w:val="center"/>
+            </w:pPr>
+            <w:r>
+              <w:t>5b</w:t>
+            </w:r>
+          </w:p>
+        </w:tc>
+        <w:tc>
+          <w:tcPr>
+            <w:tcW w:w="567" w:type="dxa"/>
+          </w:tcPr>
+          <w:p>
+            <w:pPr>
+              <w:jc w:val="center"/>
+            </w:pPr>
+            <w:r>
+              <w:t>EV</w:t>
+            </w:r>
+          </w:p>
+        </w:tc>
+        <w:tc>
+          <w:tcPr>
+            <w:tcW w:w="9067" w:type="dxa"/>
+          </w:tcPr>
+          <w:p>
+            <w:pPr>
+              <w:rPr>
+                <w:b/>
+                <w:bCs/>
+              </w:rPr>
+            </w:pPr>
+            <w:r>
+              <w:t>O usuário informou uma descrição com menos de 3 caracteres.</w:t>
+            </w:r>
+            <w:r>
+              <w:t xml:space="preserve"> </w:t>
+            </w:r>
+            <w:r>
+              <w:rPr>
+                <w:b/>
+                <w:bCs/>
+              </w:rPr>
+              <w:t>[RN-004]</w:t>
+            </w:r>
+          </w:p>
+          <w:p>
+            <w:pPr>
+              <w:rPr>
+                <w:b/>
+              </w:rPr>
+            </w:pPr>
+            <w:r>
+              <w:t>5b.1 [RS] O Sistema exibe a mensagem [</w:t>
+            </w:r>
+            <w:r>
+              <w:rPr>
+                <w:b/>
+              </w:rPr>
+              <w:t>MSG-05</w:t>
+            </w:r>
+            <w:r>
+              <w:t>]</w:t>
+            </w:r>
+            <w:r>
+              <w:rPr>
+                <w:b/>
+              </w:rPr>
               <w:t>.</w:t>
             </w:r>
           </w:p>
           <w:p>
-            <w:r>
-              <w:t>5a.4 Retorna ao fluxo no passo 2</w:t>
-            </w:r>
-            <w:r>
-              <w:t>.</w:t>
+            <w:pPr>
+              <w:rPr>
+                <w:bCs/>
+              </w:rPr>
+            </w:pPr>
+            <w:r>
+              <w:rPr>
+                <w:bCs/>
+              </w:rPr>
+              <w:t>5b</w:t>
+            </w:r>
+            <w:r>
+              <w:rPr>
+                <w:bCs/>
+              </w:rPr>
+              <w:t>.2 Retorna ao passo 4.</w:t>
             </w:r>
           </w:p>
         </w:tc>
@@ -7484,7 +7470,7 @@
               <w:jc w:val="center"/>
             </w:pPr>
             <w:r>
-              <w:t>5b</w:t>
+              <w:t>5C</w:t>
             </w:r>
           </w:p>
         </w:tc>
@@ -7513,120 +7499,16 @@
               </w:rPr>
             </w:pPr>
             <w:r>
-              <w:t>O usuário informou uma descrição com menos de 3 caracteres.</w:t>
-            </w:r>
-            <w:r>
-              <w:t xml:space="preserve"> </w:t>
+              <w:t>O usuário não informou uma linha para o perfil</w:t>
+            </w:r>
+            <w:r>
+              <w:t xml:space="preserve">. </w:t>
             </w:r>
             <w:r>
               <w:rPr>
                 <w:b/>
                 <w:bCs/>
               </w:rPr>
-              <w:t>[RN-004]</w:t>
-            </w:r>
-          </w:p>
-          <w:p>
-            <w:pPr>
-              <w:rPr>
-                <w:b/>
-              </w:rPr>
-            </w:pPr>
-            <w:r>
-              <w:t xml:space="preserve">5b.1 [RS] O Sistema exibe a mensagem </w:t>
-            </w:r>
-            <w:r>
-              <w:t>[</w:t>
-            </w:r>
-            <w:r>
-              <w:rPr>
-                <w:b/>
-              </w:rPr>
-              <w:t>MSG-05</w:t>
-            </w:r>
-            <w:r>
-              <w:t>]</w:t>
-            </w:r>
-            <w:r>
-              <w:rPr>
-                <w:b/>
-              </w:rPr>
-              <w:t>.</w:t>
-            </w:r>
-          </w:p>
-          <w:p>
-            <w:pPr>
-              <w:rPr>
-                <w:bCs/>
-              </w:rPr>
-            </w:pPr>
-            <w:r>
-              <w:rPr>
-                <w:bCs/>
-              </w:rPr>
-              <w:t>5b</w:t>
-            </w:r>
-            <w:r>
-              <w:rPr>
-                <w:bCs/>
-              </w:rPr>
-              <w:t>.2 Retorna ao passo 4.</w:t>
-            </w:r>
-          </w:p>
-        </w:tc>
-      </w:tr>
-      <w:tr>
-        <w:trPr>
-          <w:trHeight w:val="340"/>
-        </w:trPr>
-        <w:tc>
-          <w:tcPr>
-            <w:tcW w:w="567" w:type="dxa"/>
-          </w:tcPr>
-          <w:p>
-            <w:pPr>
-              <w:jc w:val="center"/>
-            </w:pPr>
-            <w:r>
-              <w:t>5C</w:t>
-            </w:r>
-          </w:p>
-        </w:tc>
-        <w:tc>
-          <w:tcPr>
-            <w:tcW w:w="567" w:type="dxa"/>
-          </w:tcPr>
-          <w:p>
-            <w:pPr>
-              <w:jc w:val="center"/>
-            </w:pPr>
-            <w:r>
-              <w:t>EV</w:t>
-            </w:r>
-          </w:p>
-        </w:tc>
-        <w:tc>
-          <w:tcPr>
-            <w:tcW w:w="9067" w:type="dxa"/>
-          </w:tcPr>
-          <w:p>
-            <w:pPr>
-              <w:rPr>
-                <w:b/>
-                <w:bCs/>
-              </w:rPr>
-            </w:pPr>
-            <w:r>
-              <w:t>O usuário não informou uma linha para o perfil</w:t>
-            </w:r>
-            <w:r>
-              <w:t xml:space="preserve">. </w:t>
-            </w:r>
-            <w:r>
-              <w:rPr>
-                <w:b/>
-                <w:bCs/>
-              </w:rPr>
               <w:t>[RN-005]</w:t>
             </w:r>
           </w:p>
@@ -7643,13 +7525,7 @@
               <w:rPr>
                 <w:b/>
               </w:rPr>
-              <w:t>MSG-0</w:t>
-            </w:r>
-            <w:r>
-              <w:rPr>
-                <w:b/>
-              </w:rPr>
-              <w:t>8</w:t>
+              <w:t>MSG-08</w:t>
             </w:r>
             <w:r>
               <w:t>]</w:t>
@@ -7688,10 +7564,7 @@
         <w:t xml:space="preserve">Fluxo Alternativo: </w:t>
       </w:r>
       <w:r>
-        <w:t xml:space="preserve">Consultar </w:t>
-      </w:r>
-      <w:r>
-        <w:t>Perfil</w:t>
+        <w:t>Consultar Perfil</w:t>
       </w:r>
       <w:r>
         <w:t>.</w:t>
@@ -7843,13 +7716,7 @@
           </w:tcPr>
           <w:p>
             <w:r>
-              <w:t>O Usuário acessa o menu “</w:t>
-            </w:r>
-            <w:r>
-              <w:t>Perfil</w:t>
-            </w:r>
-            <w:r>
-              <w:t>”</w:t>
+              <w:t>O Usuário acessa o menu “Perfil”</w:t>
             </w:r>
           </w:p>
         </w:tc>
@@ -7890,13 +7757,7 @@
           </w:tcPr>
           <w:p>
             <w:r>
-              <w:t>O Sistema exibe a tela “</w:t>
-            </w:r>
-            <w:r>
-              <w:t>Perfil</w:t>
-            </w:r>
-            <w:r>
-              <w:t xml:space="preserve">”, conforme </w:t>
+              <w:t xml:space="preserve">O Sistema exibe a tela “Perfil”, conforme </w:t>
             </w:r>
             <w:r>
               <w:rPr>
@@ -7999,13 +7860,7 @@
           </w:tcPr>
           <w:p>
             <w:r>
-              <w:t>O sistema reconsulta e exibe os dados da tela com base no valor informados no campo de “descrição”</w:t>
-            </w:r>
-            <w:r>
-              <w:t xml:space="preserve"> e campo “Linha”</w:t>
-            </w:r>
-            <w:r>
-              <w:t>.</w:t>
+              <w:t>O sistema reconsulta e exibe os dados da tela com base no valor informados no campo de “descrição” e campo “Linha”.</w:t>
             </w:r>
           </w:p>
         </w:tc>
@@ -8191,16 +8046,7 @@
       </w:pPr>
       <w:bookmarkStart w:id="16" w:name="_Toc133252460"/>
       <w:r>
-        <w:t>UC.00</w:t>
-      </w:r>
-      <w:r>
-        <w:t>3</w:t>
-      </w:r>
-      <w:r>
-        <w:t xml:space="preserve"> – MANTER </w:t>
-      </w:r>
-      <w:r>
-        <w:t>ESQUADRIA</w:t>
+        <w:t>UC.003 – MANTER ESQUADRIA</w:t>
       </w:r>
       <w:bookmarkEnd w:id="16"/>
     </w:p>
@@ -8223,10 +8069,7 @@
       </w:pPr>
       <w:bookmarkStart w:id="17" w:name="_Toc133252461"/>
       <w:r>
-        <w:t xml:space="preserve">Fluxo Principal: Cadastrar </w:t>
-      </w:r>
-      <w:r>
-        <w:t>Esquadria</w:t>
+        <w:t>Fluxo Principal: Cadastrar Esquadria</w:t>
       </w:r>
       <w:bookmarkEnd w:id="17"/>
     </w:p>
@@ -8421,13 +8264,7 @@
           </w:tcPr>
           <w:p>
             <w:r>
-              <w:t>O Usuário acessa o menu “</w:t>
-            </w:r>
-            <w:r>
-              <w:t>Esquadria</w:t>
-            </w:r>
-            <w:r>
-              <w:t>”</w:t>
+              <w:t>O Usuário acessa o menu “Esquadria”</w:t>
             </w:r>
           </w:p>
         </w:tc>
@@ -8469,13 +8306,7 @@
           </w:tcPr>
           <w:p>
             <w:r>
-              <w:t xml:space="preserve">O Sistema exibe a tela </w:t>
-            </w:r>
-            <w:r>
-              <w:t>Esquadria</w:t>
-            </w:r>
-            <w:r>
-              <w:t xml:space="preserve">, conforme </w:t>
+              <w:t xml:space="preserve">O Sistema exibe a tela Esquadria, conforme </w:t>
             </w:r>
             <w:r>
               <w:rPr>

</xml_diff>